<commit_message>
The final version of program with fixed calculating the Dampings from bessel and completed documentation.
</commit_message>
<xml_diff>
--- a/Dokumentacja.docx
+++ b/Dokumentacja.docx
@@ -10,6 +10,8 @@
           <w:sz w:val="32"/>
         </w:rPr>
       </w:pPr>
+      <w:bookmarkStart w:id="0" w:name="_GoBack"/>
+      <w:bookmarkEnd w:id="0"/>
       <w:r>
         <w:rPr>
           <w:b/>
@@ -76,7 +78,13 @@
         <w:rPr>
           <w:b/>
         </w:rPr>
-        <w:t>CHANNEL/</w:t>
+        <w:t>CHANNEL</w:t>
+      </w:r>
+      <w:r>
+        <w:rPr>
+          <w:b/>
+        </w:rPr>
+        <w:t>/</w:t>
       </w:r>
       <w:r>
         <w:rPr>
@@ -208,13 +216,151 @@
       </w:r>
     </w:p>
     <w:p>
-      <w:r>
-        <w:t>Po pierwszym uruchomieniu stworzy się folder input/ do którego można umieścić pliki tekstowe do konwersji. Jeśli folderu nie ma, można go stworzyć samemu. To samo w przypadku folderu binary/, tworzy się on gdy użytkownik programu wybierzę opcje konwersji z plików tekstowych na pliki binarne.</w:t>
-      </w:r>
-    </w:p>
-    <w:p>
-      <w:r>
-        <w:t>Katalogi matlab/, binary/, categories/ czyszczą się przy każdym wykonaniu odpowiednich dla nich operacji. Oznacza to, że gdy konwertujemy pliki tekstowe</w:t>
+      <w:pPr>
+        <w:pStyle w:val="Akapitzlist"/>
+        <w:numPr>
+          <w:ilvl w:val="0"/>
+          <w:numId w:val="2"/>
+        </w:numPr>
+      </w:pPr>
+      <w:r>
+        <w:t>dampings/</w:t>
+      </w:r>
+    </w:p>
+    <w:p>
+      <w:pPr>
+        <w:pStyle w:val="Akapitzlist"/>
+        <w:numPr>
+          <w:ilvl w:val="0"/>
+          <w:numId w:val="2"/>
+        </w:numPr>
+      </w:pPr>
+      <w:r>
+        <w:t>dampings/angles</w:t>
+      </w:r>
+    </w:p>
+    <w:p>
+      <w:pPr>
+        <w:pStyle w:val="Akapitzlist"/>
+        <w:numPr>
+          <w:ilvl w:val="0"/>
+          <w:numId w:val="2"/>
+        </w:numPr>
+      </w:pPr>
+      <w:r>
+        <w:t>dampings/init_point</w:t>
+      </w:r>
+    </w:p>
+    <w:p>
+      <w:pPr>
+        <w:pStyle w:val="Akapitzlist"/>
+        <w:numPr>
+          <w:ilvl w:val="0"/>
+          <w:numId w:val="2"/>
+        </w:numPr>
+      </w:pPr>
+      <w:r>
+        <w:t>dampings/energy</w:t>
+      </w:r>
+    </w:p>
+    <w:p>
+      <w:pPr>
+        <w:pStyle w:val="Akapitzlist"/>
+        <w:numPr>
+          <w:ilvl w:val="0"/>
+          <w:numId w:val="2"/>
+        </w:numPr>
+      </w:pPr>
+      <w:r>
+        <w:t>histograms/</w:t>
+      </w:r>
+    </w:p>
+    <w:p>
+      <w:r>
+        <w:t xml:space="preserve">Po pierwszym uruchomieniu stworzy się folder </w:t>
+      </w:r>
+      <w:r>
+        <w:rPr>
+          <w:b/>
+        </w:rPr>
+        <w:t>input/</w:t>
+      </w:r>
+      <w:r>
+        <w:t xml:space="preserve"> do którego można umieścić pliki tekstowe do konwersji</w:t>
+      </w:r>
+      <w:r>
+        <w:t xml:space="preserve"> w formacie:</w:t>
+      </w:r>
+    </w:p>
+    <w:p>
+      <w:r>
+        <w:t>TIME BEFORE AFTER (3 kolumny)</w:t>
+      </w:r>
+    </w:p>
+    <w:p>
+      <w:r>
+        <w:t xml:space="preserve">Pierwsze uruchomienie wywołuje również utworzenie folderu </w:t>
+      </w:r>
+      <w:r>
+        <w:rPr>
+          <w:b/>
+        </w:rPr>
+        <w:t>bessel/.</w:t>
+      </w:r>
+    </w:p>
+    <w:p>
+      <w:r>
+        <w:t xml:space="preserve">Jeśli folderu nie ma, można go stworzyć samemu. To samo w przypadku folderu </w:t>
+      </w:r>
+      <w:r>
+        <w:rPr>
+          <w:b/>
+        </w:rPr>
+        <w:t>binary/</w:t>
+      </w:r>
+      <w:r>
+        <w:t>,</w:t>
+      </w:r>
+      <w:r>
+        <w:t xml:space="preserve"> tworzy się on gdy użytkownik programu wybierzę opcje konwersji z plików tekstowych na pliki binarne.</w:t>
+      </w:r>
+    </w:p>
+    <w:p>
+      <w:r>
+        <w:t xml:space="preserve">Katalogi </w:t>
+      </w:r>
+      <w:r>
+        <w:rPr>
+          <w:b/>
+        </w:rPr>
+        <w:t>matlab/</w:t>
+      </w:r>
+      <w:r>
+        <w:t>,</w:t>
+      </w:r>
+      <w:r>
+        <w:t xml:space="preserve"> </w:t>
+      </w:r>
+      <w:r>
+        <w:rPr>
+          <w:b/>
+        </w:rPr>
+        <w:t>binary/</w:t>
+      </w:r>
+      <w:r>
+        <w:t>,</w:t>
+      </w:r>
+      <w:r>
+        <w:t xml:space="preserve"> </w:t>
+      </w:r>
+      <w:r>
+        <w:rPr>
+          <w:b/>
+        </w:rPr>
+        <w:t>dampings/, histograms/</w:t>
+      </w:r>
+      <w:r>
+        <w:t xml:space="preserve"> czyszczą się przy każdym wykonaniu odpowiednich dla nich operacji. Oznacza to, że gdy konwertujemy pliki tekstowe</w:t>
       </w:r>
       <w:r>
         <w:t xml:space="preserve"> z katalogu input/, w binary/ uzyskamy tylko pliki binarne z tego katalogu (dlatego wykonywane jest czyszczenie). Tak samo w pozostałych sytuacjach. </w:t>
@@ -224,6 +370,38 @@
       <w:r>
         <w:t>Katalog bessel/ służy do liczenia tłumienia. Do tego katalogu umieszczamy pliki przekonwertowane w Matlabie. Następnie odpowiednia opcja w programie policzy nam tłumienie i zapisze je do pliku dampings.txt. Gdy chcemy policzyć tłumienie dla 3 kanałów w oddzielnych plikach, najlepiej na początku umieścić pliki dla jednego kanału, uruchomić program z opcją liczenia tłumienia, usunąć pliki z katalogu bessel/ i ponownie wgrać pliki z innego kanału.</w:t>
       </w:r>
+    </w:p>
+    <w:p>
+      <w:r>
+        <w:t>W katalogu dampings/ generowane są pliki</w:t>
+      </w:r>
+      <w:r>
+        <w:t xml:space="preserve"> tłumienia dla</w:t>
+      </w:r>
+      <w:r>
+        <w:t xml:space="preserve"> poszczególnych kategorii</w:t>
+      </w:r>
+      <w:r>
+        <w:t>.</w:t>
+      </w:r>
+      <w:r>
+        <w:t xml:space="preserve"> Pliki znajdziemy w katalogach dampings/angle, dampings/energy, dampings/init_point.</w:t>
+      </w:r>
+      <w:r>
+        <w:t xml:space="preserve"> Po przekonwertowaniu plików bessels na kąty, energie i init_point znajdują się w tych katalogach odpowiednie pliki.</w:t>
+      </w:r>
+    </w:p>
+    <w:p>
+      <w:r>
+        <w:t>Histogramy generowane są do katalogu histograms/, gdzie są podzielone na dwa pliku dla kanałów 6_60MHz i 2_80MHz.</w:t>
+      </w:r>
+    </w:p>
+    <w:p>
+      <w:pPr>
+        <w:rPr>
+          <w:sz w:val="28"/>
+        </w:rPr>
+      </w:pPr>
     </w:p>
     <w:p>
       <w:pPr>
@@ -240,41 +418,56 @@
         <w:rPr>
           <w:sz w:val="28"/>
         </w:rPr>
+        <w:lastRenderedPageBreak/>
         <w:t>Opcje programu</w:t>
       </w:r>
     </w:p>
     <w:p>
       <w:r>
-        <w:pict>
-          <v:shapetype id="_x0000_t75" coordsize="21600,21600" o:spt="75" o:preferrelative="t" path="m@4@5l@4@11@9@11@9@5xe" filled="f" stroked="f">
-            <v:stroke joinstyle="miter"/>
-            <v:formulas>
-              <v:f eqn="if lineDrawn pixelLineWidth 0"/>
-              <v:f eqn="sum @0 1 0"/>
-              <v:f eqn="sum 0 0 @1"/>
-              <v:f eqn="prod @2 1 2"/>
-              <v:f eqn="prod @3 21600 pixelWidth"/>
-              <v:f eqn="prod @3 21600 pixelHeight"/>
-              <v:f eqn="sum @0 0 1"/>
-              <v:f eqn="prod @6 1 2"/>
-              <v:f eqn="prod @7 21600 pixelWidth"/>
-              <v:f eqn="sum @8 21600 0"/>
-              <v:f eqn="prod @7 21600 pixelHeight"/>
-              <v:f eqn="sum @10 21600 0"/>
-            </v:formulas>
-            <v:path o:extrusionok="f" gradientshapeok="t" o:connecttype="rect"/>
-            <o:lock v:ext="edit" aspectratio="t"/>
-          </v:shapetype>
-          <v:shape id="_x0000_i1025" type="#_x0000_t75" style="width:423pt;height:160.5pt">
-            <v:imagedata r:id="rId7" o:title="console"/>
-          </v:shape>
-        </w:pict>
+        <w:rPr>
+          <w:noProof/>
+          <w:lang w:eastAsia="pl-PL"/>
+        </w:rPr>
+        <w:drawing>
+          <wp:inline distT="0" distB="0" distL="0" distR="0" wp14:anchorId="71DE893A" wp14:editId="4E4CC6DC">
+            <wp:extent cx="3533775" cy="1628775"/>
+            <wp:effectExtent l="0" t="0" r="9525" b="9525"/>
+            <wp:docPr id="1" name="Obraz 1"/>
+            <wp:cNvGraphicFramePr>
+              <a:graphicFrameLocks xmlns:a="http://schemas.openxmlformats.org/drawingml/2006/main" noChangeAspect="1"/>
+            </wp:cNvGraphicFramePr>
+            <a:graphic xmlns:a="http://schemas.openxmlformats.org/drawingml/2006/main">
+              <a:graphicData uri="http://schemas.openxmlformats.org/drawingml/2006/picture">
+                <pic:pic xmlns:pic="http://schemas.openxmlformats.org/drawingml/2006/picture">
+                  <pic:nvPicPr>
+                    <pic:cNvPr id="1" name=""/>
+                    <pic:cNvPicPr/>
+                  </pic:nvPicPr>
+                  <pic:blipFill>
+                    <a:blip r:embed="rId7"/>
+                    <a:stretch>
+                      <a:fillRect/>
+                    </a:stretch>
+                  </pic:blipFill>
+                  <pic:spPr>
+                    <a:xfrm>
+                      <a:off x="0" y="0"/>
+                      <a:ext cx="3533775" cy="1628775"/>
+                    </a:xfrm>
+                    <a:prstGeom prst="rect">
+                      <a:avLst/>
+                    </a:prstGeom>
+                  </pic:spPr>
+                </pic:pic>
+              </a:graphicData>
+            </a:graphic>
+          </wp:inline>
+        </w:drawing>
       </w:r>
     </w:p>
     <w:p/>
     <w:p>
       <w:r>
-        <w:lastRenderedPageBreak/>
         <w:t>Po uruchomieniu programu pojawi się konsola z panelem wyboru akcji. Po kolei opiszemy działanie każdej z nich.</w:t>
       </w:r>
     </w:p>
@@ -326,7 +519,31 @@
         </w:numPr>
       </w:pPr>
       <w:r>
-        <w:t>Konwertuje pliki binarne na kategorie (kąty, init pointy itd.).</w:t>
+        <w:t>Generuje histogram z plików tłumienia. Po uruchomieniu należy podać nazwę pliku z którego generowany ma zostać histogram. W przypadku gdy plik znajduje się w katalogu programu, należy podać ścieżkę katalog\</w:t>
+      </w:r>
+      <w:r>
+        <w:t>kategoria</w:t>
+      </w:r>
+      <w:r>
+        <w:t>\plik.txt</w:t>
+      </w:r>
+      <w:r>
+        <w:t xml:space="preserve"> (</w:t>
+      </w:r>
+      <w:r>
+        <w:t xml:space="preserve">przykład: </w:t>
+      </w:r>
+      <w:r>
+        <w:rPr>
+          <w:b/>
+        </w:rPr>
+        <w:t>dampings\angle\70</w:t>
+      </w:r>
+      <w:r>
+        <w:t>)</w:t>
+      </w:r>
+      <w:r>
+        <w:t>.</w:t>
       </w:r>
     </w:p>
     <w:p>
@@ -338,10 +555,796 @@
       <w:r>
         <w:t>Odpowiednią opcje wpisujemy (numerek) w konsoli, a następnie uruchomi się żądana akcja.</w:t>
       </w:r>
-      <w:bookmarkStart w:id="0" w:name="_GoBack"/>
-      <w:bookmarkEnd w:id="0"/>
     </w:p>
     <w:p/>
+    <w:p>
+      <w:pPr>
+        <w:pStyle w:val="Akapitzlist"/>
+        <w:numPr>
+          <w:ilvl w:val="0"/>
+          <w:numId w:val="1"/>
+        </w:numPr>
+        <w:rPr>
+          <w:sz w:val="28"/>
+        </w:rPr>
+      </w:pPr>
+      <w:r>
+        <w:rPr>
+          <w:sz w:val="28"/>
+        </w:rPr>
+        <w:t>Opis struktury programu</w:t>
+      </w:r>
+    </w:p>
+    <w:p>
+      <w:pPr>
+        <w:rPr>
+          <w:b/>
+          <w:sz w:val="24"/>
+        </w:rPr>
+      </w:pPr>
+      <w:r>
+        <w:rPr>
+          <w:b/>
+          <w:sz w:val="24"/>
+        </w:rPr>
+        <w:t>Klasy / struktury POJO:</w:t>
+      </w:r>
+    </w:p>
+    <w:p>
+      <w:pPr>
+        <w:pStyle w:val="Akapitzlist"/>
+        <w:numPr>
+          <w:ilvl w:val="0"/>
+          <w:numId w:val="4"/>
+        </w:numPr>
+      </w:pPr>
+      <w:r>
+        <w:t>Bessel – jest strukturą, do której czytane są dane z plików Bessel’a.</w:t>
+      </w:r>
+    </w:p>
+    <w:p>
+      <w:pPr>
+        <w:pStyle w:val="Akapitzlist"/>
+        <w:numPr>
+          <w:ilvl w:val="1"/>
+          <w:numId w:val="4"/>
+        </w:numPr>
+      </w:pPr>
+      <w:r>
+        <w:t>double before – zawiera informacje o kanale before z pliku Bessela.</w:t>
+      </w:r>
+    </w:p>
+    <w:p>
+      <w:pPr>
+        <w:pStyle w:val="Akapitzlist"/>
+        <w:numPr>
+          <w:ilvl w:val="1"/>
+          <w:numId w:val="4"/>
+        </w:numPr>
+      </w:pPr>
+      <w:r>
+        <w:t>double six60MHz – zawiera informacje o kanale 6_60MHz z pliku Bessela.</w:t>
+      </w:r>
+    </w:p>
+    <w:p>
+      <w:pPr>
+        <w:pStyle w:val="Akapitzlist"/>
+        <w:numPr>
+          <w:ilvl w:val="1"/>
+          <w:numId w:val="4"/>
+        </w:numPr>
+      </w:pPr>
+      <w:r>
+        <w:t>double two80MHz – zawiera informacje o kanale 2_80MHz z pliku Bessela.</w:t>
+      </w:r>
+    </w:p>
+    <w:p>
+      <w:pPr>
+        <w:pStyle w:val="Akapitzlist"/>
+        <w:numPr>
+          <w:ilvl w:val="0"/>
+          <w:numId w:val="4"/>
+        </w:numPr>
+      </w:pPr>
+      <w:r>
+        <w:t>Damping – jest strukturą, do której zapisywane są tłumienia w formacie:</w:t>
+      </w:r>
+    </w:p>
+    <w:p>
+      <w:pPr>
+        <w:pStyle w:val="Akapitzlist"/>
+        <w:numPr>
+          <w:ilvl w:val="1"/>
+          <w:numId w:val="4"/>
+        </w:numPr>
+      </w:pPr>
+      <w:r>
+        <w:t>double six60Mhz – tłumienie dla kanalu 6_60MHz.</w:t>
+      </w:r>
+    </w:p>
+    <w:p>
+      <w:pPr>
+        <w:pStyle w:val="Akapitzlist"/>
+        <w:numPr>
+          <w:ilvl w:val="1"/>
+          <w:numId w:val="4"/>
+        </w:numPr>
+      </w:pPr>
+      <w:r>
+        <w:t>double two80MHz – tłumienie dla kanału 2_80MHz.</w:t>
+      </w:r>
+    </w:p>
+    <w:p>
+      <w:pPr>
+        <w:pStyle w:val="Akapitzlist"/>
+        <w:numPr>
+          <w:ilvl w:val="0"/>
+          <w:numId w:val="4"/>
+        </w:numPr>
+      </w:pPr>
+      <w:r>
+        <w:t>SingleBlock – jest strukturą, która przechowuje jeden wiersz z pliku wejściowego input o formacie:</w:t>
+      </w:r>
+    </w:p>
+    <w:p>
+      <w:pPr>
+        <w:pStyle w:val="Akapitzlist"/>
+        <w:numPr>
+          <w:ilvl w:val="1"/>
+          <w:numId w:val="4"/>
+        </w:numPr>
+      </w:pPr>
+      <w:r>
+        <w:t>long time – zawiera informacje z pierwszej kolumny plików wejściowych z symulacji OFFLINE.</w:t>
+      </w:r>
+    </w:p>
+    <w:p>
+      <w:pPr>
+        <w:pStyle w:val="Akapitzlist"/>
+        <w:numPr>
+          <w:ilvl w:val="1"/>
+          <w:numId w:val="4"/>
+        </w:numPr>
+      </w:pPr>
+      <w:r>
+        <w:t>long before – zawiera informacje o drugiej kolumnie plików wejściowych symulacji OFFLINE, czyli informacje przed filtrowaniem</w:t>
+      </w:r>
+      <w:r>
+        <w:t>.</w:t>
+      </w:r>
+    </w:p>
+    <w:p>
+      <w:pPr>
+        <w:pStyle w:val="Akapitzlist"/>
+        <w:numPr>
+          <w:ilvl w:val="1"/>
+          <w:numId w:val="4"/>
+        </w:numPr>
+      </w:pPr>
+      <w:r>
+        <w:t>long after – zawiera informacje o trzeciej kolumnie plików wejściowych symulacji OFFLINE, czyli informacja po filtrowaniu.</w:t>
+      </w:r>
+    </w:p>
+    <w:p>
+      <w:pPr>
+        <w:pStyle w:val="Akapitzlist"/>
+        <w:numPr>
+          <w:ilvl w:val="0"/>
+          <w:numId w:val="4"/>
+        </w:numPr>
+      </w:pPr>
+      <w:r>
+        <w:t>BesselName – jest strukturą, którzy przyjmuje dwie wartości: stara nazwa pliku i nowa nazwa pliku na podstawie których jest w stanie przyporządkować nazwy do plików Bessel’a typu:</w:t>
+      </w:r>
+    </w:p>
+    <w:p>
+      <w:pPr>
+        <w:pStyle w:val="Akapitzlist"/>
+        <w:numPr>
+          <w:ilvl w:val="1"/>
+          <w:numId w:val="4"/>
+        </w:numPr>
+      </w:pPr>
+      <w:r>
+        <w:lastRenderedPageBreak/>
+        <w:t>0000   0000_68_70_1E7_1000_0_i-017cabe1cb877509d_r1_MER.txt.ch1_org</w:t>
+      </w:r>
+    </w:p>
+    <w:p>
+      <w:pPr>
+        <w:ind w:left="708"/>
+      </w:pPr>
+      <w:r>
+        <w:t xml:space="preserve">Na podstawie tej struktury dowiązywane są później pliki Bessel przy tworzeniu kategorii angle, init point i </w:t>
+      </w:r>
+      <w:r>
+        <w:t>e</w:t>
+      </w:r>
+      <w:r>
+        <w:t>nergy.</w:t>
+      </w:r>
+    </w:p>
+    <w:p>
+      <w:pPr>
+        <w:ind w:left="708"/>
+      </w:pPr>
+    </w:p>
+    <w:p>
+      <w:pPr>
+        <w:rPr>
+          <w:b/>
+          <w:sz w:val="24"/>
+        </w:rPr>
+      </w:pPr>
+      <w:r>
+        <w:rPr>
+          <w:b/>
+          <w:sz w:val="24"/>
+        </w:rPr>
+        <w:t>Klasy główne:</w:t>
+      </w:r>
+    </w:p>
+    <w:p>
+      <w:pPr>
+        <w:pStyle w:val="Akapitzlist"/>
+        <w:numPr>
+          <w:ilvl w:val="0"/>
+          <w:numId w:val="5"/>
+        </w:numPr>
+      </w:pPr>
+      <w:r>
+        <w:t>Converter – klasa odpowiada za każdą konwersję, która następuje po wybraniu odpowiedniej akcji w programie. Klasa posiada poniższe metody:</w:t>
+      </w:r>
+    </w:p>
+    <w:p>
+      <w:pPr>
+        <w:pStyle w:val="Akapitzlist"/>
+        <w:numPr>
+          <w:ilvl w:val="1"/>
+          <w:numId w:val="5"/>
+        </w:numPr>
+      </w:pPr>
+      <w:r>
+        <w:t>separateAndSaveChannels(pathToFiles, binaryFolder) – klasa separuje dane po kanałach z da</w:t>
+      </w:r>
+      <w:r>
+        <w:t>nego pliku wejściowego, a następnie zapisuje je do pliku binarnego (z każdego pliku tekstowego powstają 3 pliki binarne _ch0, _ch1, _ch2).</w:t>
+      </w:r>
+    </w:p>
+    <w:p>
+      <w:pPr>
+        <w:pStyle w:val="Akapitzlist"/>
+        <w:numPr>
+          <w:ilvl w:val="1"/>
+          <w:numId w:val="5"/>
+        </w:numPr>
+      </w:pPr>
+      <w:r>
+        <w:t xml:space="preserve">convertBinaryToMatlab(pathToFiles, matlabFolder) – klasa konweruje pliki </w:t>
+      </w:r>
+      <w:r>
+        <w:t>binarne na format Matlaba, dzięki czemu możemy je potem bez problemu odczytać w programie. Każdy kanał jest zapisywane oddzielnie. Następnie jest podzielony na dwie części before i after. Powyżej w dokumentacji opisane są foldery.</w:t>
+      </w:r>
+    </w:p>
+    <w:p>
+      <w:pPr>
+        <w:pStyle w:val="Akapitzlist"/>
+        <w:numPr>
+          <w:ilvl w:val="1"/>
+          <w:numId w:val="5"/>
+        </w:numPr>
+      </w:pPr>
+      <w:r>
+        <w:t>convertBesselToDamping(pathToFiles) – metoda konwertuje pliki po filtrze Bessel’a n</w:t>
+      </w:r>
+      <w:r>
+        <w:t>a pliki wyjściowe z tłumieniem.</w:t>
+      </w:r>
+    </w:p>
+    <w:p>
+      <w:pPr>
+        <w:pStyle w:val="Akapitzlist"/>
+        <w:numPr>
+          <w:ilvl w:val="1"/>
+          <w:numId w:val="5"/>
+        </w:numPr>
+      </w:pPr>
+      <w:r>
+        <w:t>generateHistogram(…) – metoda generuje histogram dla p</w:t>
+      </w:r>
+      <w:r>
+        <w:t>odanego pliku wejściowego</w:t>
+      </w:r>
+      <w:r>
+        <w:t xml:space="preserve"> z tłumieniem, oddzielne dla obu kanałów.</w:t>
+      </w:r>
+    </w:p>
+    <w:p>
+      <w:pPr>
+        <w:pStyle w:val="Akapitzlist"/>
+        <w:numPr>
+          <w:ilvl w:val="0"/>
+          <w:numId w:val="5"/>
+        </w:numPr>
+      </w:pPr>
+      <w:r>
+        <w:t>Loader -</w:t>
+      </w:r>
+      <w:r>
+        <w:t xml:space="preserve"> </w:t>
+      </w:r>
+      <w:r>
+        <w:t>klasa służy do wczytywania podstawowych struktur SingleBlock i Bessel.</w:t>
+      </w:r>
+    </w:p>
+    <w:p>
+      <w:pPr>
+        <w:pStyle w:val="Akapitzlist"/>
+        <w:numPr>
+          <w:ilvl w:val="1"/>
+          <w:numId w:val="5"/>
+        </w:numPr>
+      </w:pPr>
+      <w:r>
+        <w:t>getBlocksFrom</w:t>
+      </w:r>
+      <w:r>
+        <w:t>Binary</w:t>
+      </w:r>
+      <w:r>
+        <w:t xml:space="preserve">File(filename) – podany filename oznacza nazwę pliku </w:t>
+      </w:r>
+      <w:r>
+        <w:t>binarnego lub nazwę z jego lokalizacją np (binary\\test.bin), po czym metoda wczytuje plik binarny do vectora struktur SingleBlock.</w:t>
+      </w:r>
+      <w:r>
+        <w:t xml:space="preserve"> Zwraca vector&lt;SingleBlock&gt; z danymi.</w:t>
+      </w:r>
+    </w:p>
+    <w:p>
+      <w:pPr>
+        <w:pStyle w:val="Akapitzlist"/>
+        <w:numPr>
+          <w:ilvl w:val="1"/>
+          <w:numId w:val="5"/>
+        </w:numPr>
+      </w:pPr>
+      <w:r>
+        <w:t>getBesselFromFile(filename)</w:t>
+      </w:r>
+      <w:r>
+        <w:t xml:space="preserve"> – wczytuje z podanego pliku lub nazwy z lokalizacją do vectora ze strukturą Bessel dane z całego pliku. Zwraca vector&lt;Bessel&gt; z danymi.</w:t>
+      </w:r>
+    </w:p>
+    <w:p>
+      <w:pPr>
+        <w:pStyle w:val="Akapitzlist"/>
+        <w:numPr>
+          <w:ilvl w:val="0"/>
+          <w:numId w:val="5"/>
+        </w:numPr>
+      </w:pPr>
+      <w:r>
+        <w:t>Histogram – klasa służy do generowania histogramu, zawiera metodę:</w:t>
+      </w:r>
+    </w:p>
+    <w:p>
+      <w:pPr>
+        <w:pStyle w:val="Akapitzlist"/>
+        <w:numPr>
+          <w:ilvl w:val="1"/>
+          <w:numId w:val="5"/>
+        </w:numPr>
+      </w:pPr>
+      <w:r>
+        <w:t>generateSimpleHistograms() – metoda generuje histogramy dla dwóch kanałów 6_60MHz i 2_80MHz w oddzielnych plikach. W metodzie generowany jest cały wygląd histogramu.</w:t>
+      </w:r>
+    </w:p>
+    <w:p>
+      <w:pPr>
+        <w:pStyle w:val="Akapitzlist"/>
+        <w:numPr>
+          <w:ilvl w:val="1"/>
+          <w:numId w:val="5"/>
+        </w:numPr>
+      </w:pPr>
+      <w:r>
+        <w:t>generateLabels() : private – generuje labelki dla hi</w:t>
+      </w:r>
+      <w:r>
+        <w:t>stogramu (metoda prywatna, używana wewnątrz generateSimpleHistograms)</w:t>
+      </w:r>
+    </w:p>
+    <w:p>
+      <w:pPr>
+        <w:pStyle w:val="Akapitzlist"/>
+        <w:numPr>
+          <w:ilvl w:val="1"/>
+          <w:numId w:val="5"/>
+        </w:numPr>
+      </w:pPr>
+      <w:r>
+        <w:t xml:space="preserve">Konstruktor Histogram(...) – przyjmuje vector&lt;Dampings&gt; czyli listę tłumień z których mają być tworzone histogramy, </w:t>
+      </w:r>
+      <w:r>
+        <w:t>zakres od – do oraz liczbę przedziałów. Niestety nie ma uniwersalnego rozwiązania, dlatego histogram ma domyślnie dwa zakresy z których można generować histogram i użytkownik może zdecydować który zakres chce wybrać w interfejsie.</w:t>
+      </w:r>
+    </w:p>
+    <w:p>
+      <w:pPr>
+        <w:pStyle w:val="Akapitzlist"/>
+        <w:numPr>
+          <w:ilvl w:val="1"/>
+          <w:numId w:val="5"/>
+        </w:numPr>
+      </w:pPr>
+      <w:r>
+        <w:t xml:space="preserve">generateCsv() : private – metoda prywatna do generowania pliku w formacie CSV z danymi z histogramu. Dzięki tej metodzie możemy w łatwy sposób wykonać import danych do Excela, a następnie </w:t>
+      </w:r>
+      <w:r>
+        <w:t>stworzyć do nich wykresy.</w:t>
+      </w:r>
+    </w:p>
+    <w:p/>
+    <w:p>
+      <w:pPr>
+        <w:rPr>
+          <w:b/>
+          <w:sz w:val="24"/>
+        </w:rPr>
+      </w:pPr>
+      <w:r>
+        <w:rPr>
+          <w:b/>
+          <w:sz w:val="24"/>
+        </w:rPr>
+        <w:t>Klasy pełniące funkcje pomocnicze:</w:t>
+      </w:r>
+    </w:p>
+    <w:p>
+      <w:pPr>
+        <w:pStyle w:val="Akapitzlist"/>
+        <w:numPr>
+          <w:ilvl w:val="0"/>
+          <w:numId w:val="6"/>
+        </w:numPr>
+      </w:pPr>
+      <w:r>
+        <w:t>BesselHelper – klasa pomocnicza dla stuktur Bessel’a. Klasa zawiera metody statyczne:</w:t>
+      </w:r>
+    </w:p>
+    <w:p>
+      <w:pPr>
+        <w:pStyle w:val="Akapitzlist"/>
+        <w:numPr>
+          <w:ilvl w:val="1"/>
+          <w:numId w:val="6"/>
+        </w:numPr>
+      </w:pPr>
+      <w:r>
+        <w:t>getMaximumBessel(bessels) – przyjmuje vector Bessel, a następnie zwraca str</w:t>
+      </w:r>
+      <w:r>
+        <w:t>ukture Bessel z danymi o maksymalnej wartości dla before, six60MHz i two80MHz.</w:t>
+      </w:r>
+    </w:p>
+    <w:p>
+      <w:pPr>
+        <w:pStyle w:val="Akapitzlist"/>
+        <w:numPr>
+          <w:ilvl w:val="1"/>
+          <w:numId w:val="6"/>
+        </w:numPr>
+      </w:pPr>
+      <w:r>
+        <w:lastRenderedPageBreak/>
+        <w:t>calculateDampingFromBessel(bessel) – przyjmuje pojedynczą strukturę Bessel, z której liczy tłumienie i zwraca strukturę Damping z gotowym tłumieniem dla danej struktury.</w:t>
+      </w:r>
+    </w:p>
+    <w:p>
+      <w:pPr>
+        <w:pStyle w:val="Akapitzlist"/>
+        <w:numPr>
+          <w:ilvl w:val="1"/>
+          <w:numId w:val="6"/>
+        </w:numPr>
+      </w:pPr>
+      <w:r>
+        <w:t>getDampingsFromBesseels(bessels) – metoda przyjmuje vector bessels, w którym szuka potrójnych maximów i liczy dla nich tłumienie, a następnie zwraca vector dampings z policzonymi tłumieniami dla podanego vectora bessels.</w:t>
+      </w:r>
+    </w:p>
+    <w:p>
+      <w:pPr>
+        <w:pStyle w:val="Akapitzlist"/>
+        <w:numPr>
+          <w:ilvl w:val="1"/>
+          <w:numId w:val="6"/>
+        </w:numPr>
+      </w:pPr>
+      <w:r>
+        <w:t>getMaximumFromCompartment(indexes, maximums, compartment) – metoda pomocnicza, służy do wyszukania maximum</w:t>
+      </w:r>
+      <w:r>
+        <w:t xml:space="preserve"> dla przesłanego kanału np. 2_80MHz</w:t>
+      </w:r>
+      <w:r>
+        <w:t>,</w:t>
+      </w:r>
+      <w:r>
+        <w:t xml:space="preserve"> używając tablicy indeksów z before</w:t>
+      </w:r>
+      <w:r>
+        <w:t>. Metoda usuwa maximum z listy, jeśli spełnia ono warunki i jest ono znalezione w określonym przedziale. Metoda przyjmuje rozpatrywany przedział</w:t>
+      </w:r>
+      <w:r>
+        <w:t>, dla którego szukane są maxima</w:t>
+      </w:r>
+      <w:r>
+        <w:t>.</w:t>
+      </w:r>
+    </w:p>
+    <w:p>
+      <w:pPr>
+        <w:pStyle w:val="Akapitzlist"/>
+        <w:numPr>
+          <w:ilvl w:val="1"/>
+          <w:numId w:val="6"/>
+        </w:numPr>
+      </w:pPr>
+      <w:r>
+        <w:t>getMaximumFromMap(values) – metoda służy do znalezienie maximum z podanej mapy formatu &lt;int, double&gt;, poszukując najwyższej wartości double. Zwraca parę &lt;index, wartość&gt;, gdyż index jest później potrzebny do operacji.</w:t>
+      </w:r>
+    </w:p>
+    <w:p>
+      <w:pPr>
+        <w:pStyle w:val="Akapitzlist"/>
+        <w:numPr>
+          <w:ilvl w:val="1"/>
+          <w:numId w:val="6"/>
+        </w:numPr>
+      </w:pPr>
+      <w:r>
+        <w:t>getNumberOfCompartment(indexes, numOfIndex) – dla podanego indexu (jest to liczba pomocnicza, która określa numer, na którym występuje dana wartość) szuka, czy liczba została złapana w jakiś przedział. Jeśli tak to zwraca numer przedziału. Jeśli nie to zwraca -1.</w:t>
+      </w:r>
+    </w:p>
+    <w:p>
+      <w:pPr>
+        <w:pStyle w:val="Akapitzlist"/>
+        <w:numPr>
+          <w:ilvl w:val="0"/>
+          <w:numId w:val="6"/>
+        </w:numPr>
+      </w:pPr>
+      <w:r>
+        <w:t>FilesHelper – klasa pomocnicza dla pracy z plikami. Klasa zawiera metody statyczne:</w:t>
+      </w:r>
+    </w:p>
+    <w:p>
+      <w:pPr>
+        <w:pStyle w:val="Akapitzlist"/>
+        <w:numPr>
+          <w:ilvl w:val="1"/>
+          <w:numId w:val="6"/>
+        </w:numPr>
+      </w:pPr>
+      <w:r>
+        <w:t>getPathToFilesFromDirectory(dirName) – klasa przyjmuje nazwę katalogu, z której zwraca vector ze wszystkimi ścieżkami do plików znajdujący</w:t>
+      </w:r>
+      <w:r>
+        <w:t>c</w:t>
+      </w:r>
+      <w:r>
+        <w:t>h się w podanym katalogu.</w:t>
+      </w:r>
+    </w:p>
+    <w:p>
+      <w:pPr>
+        <w:pStyle w:val="Akapitzlist"/>
+        <w:numPr>
+          <w:ilvl w:val="1"/>
+          <w:numId w:val="6"/>
+        </w:numPr>
+      </w:pPr>
+      <w:r>
+        <w:rPr>
+          <w:lang w:val="en-US"/>
+        </w:rPr>
+        <w:t>splitStringToDouble(...) – przyjmuje string, delimiter oraz referencje do vectora double</w:t>
+      </w:r>
+      <w:r>
+        <w:rPr>
+          <w:lang w:val="en-US"/>
+        </w:rPr>
+        <w:t xml:space="preserve">. </w:t>
+      </w:r>
+      <w:r>
+        <w:t>Metoda realizuje konwersję stringa, który ma dane oddzielone przez określony de</w:t>
+      </w:r>
+      <w:r>
+        <w:t>limiter do vectora double.</w:t>
+      </w:r>
+    </w:p>
+    <w:p>
+      <w:pPr>
+        <w:pStyle w:val="Akapitzlist"/>
+        <w:numPr>
+          <w:ilvl w:val="1"/>
+          <w:numId w:val="6"/>
+        </w:numPr>
+      </w:pPr>
+      <w:r>
+        <w:t>splitFilenameByDelimiter(...) – przyjmuje string, delimiter oraz referencje do vecotra stringów. Metoda realizuje konwersję nazwy pliku oddzielonego delimiterem na poszczególne składowe. Dzięki niej możemy rozdzielić np 00_test_plik na vector zawierający trzy elementy 00, test, plik.</w:t>
+      </w:r>
+    </w:p>
+    <w:p>
+      <w:pPr>
+        <w:pStyle w:val="Akapitzlist"/>
+        <w:numPr>
+          <w:ilvl w:val="1"/>
+          <w:numId w:val="6"/>
+        </w:numPr>
+      </w:pPr>
+      <w:r>
+        <w:t>saveDampingToFile(damping, filename) – metoda przyjmuje tłumienie i nazwę pliku, do którego zapisze dane.</w:t>
+      </w:r>
+    </w:p>
+    <w:p>
+      <w:pPr>
+        <w:pStyle w:val="Akapitzlist"/>
+        <w:numPr>
+          <w:ilvl w:val="1"/>
+          <w:numId w:val="6"/>
+        </w:numPr>
+        <w:rPr>
+          <w:lang w:val="en-US"/>
+        </w:rPr>
+      </w:pPr>
+      <w:r>
+        <w:rPr>
+          <w:lang w:val="en-US"/>
+        </w:rPr>
+        <w:t xml:space="preserve"> </w:t>
+      </w:r>
+      <w:r>
+        <w:rPr>
+          <w:lang w:val="en-US"/>
+        </w:rPr>
+        <w:t>saveSingleBlocksToBinary(singleBlocks, filename) – metoda zapisuj</w:t>
+      </w:r>
+      <w:r>
+        <w:rPr>
+          <w:lang w:val="en-US"/>
+        </w:rPr>
+        <w:t>ę vector SingleBlock do pliku binarnego.</w:t>
+      </w:r>
+    </w:p>
+    <w:p>
+      <w:pPr>
+        <w:pStyle w:val="Akapitzlist"/>
+        <w:numPr>
+          <w:ilvl w:val="1"/>
+          <w:numId w:val="6"/>
+        </w:numPr>
+      </w:pPr>
+      <w:r>
+        <w:t>getFilenameForDamping(filename) – metoda przyjmuje nazwę pli</w:t>
+      </w:r>
+      <w:r>
+        <w:t>ku wejściowego Bessel, po której rozpoznaje do którego pliku zapisać dane wyjściowe (w zależności od kanału ch1, ch2 lub ch2).</w:t>
+      </w:r>
+    </w:p>
+    <w:p>
+      <w:pPr>
+        <w:pStyle w:val="Akapitzlist"/>
+        <w:numPr>
+          <w:ilvl w:val="0"/>
+          <w:numId w:val="6"/>
+        </w:numPr>
+      </w:pPr>
+      <w:r>
+        <w:t>HistogramHelper – klasa realizująca pomocne operacje dla histogramu. Klasa zawiera metodę statyczną:</w:t>
+      </w:r>
+    </w:p>
+    <w:p>
+      <w:pPr>
+        <w:pStyle w:val="Akapitzlist"/>
+        <w:numPr>
+          <w:ilvl w:val="1"/>
+          <w:numId w:val="6"/>
+        </w:numPr>
+      </w:pPr>
+      <w:r>
+        <w:t>calculatePercentage(counted, totalSize) – metoda przyjmuje policzone ilości wystą</w:t>
+      </w:r>
+      <w:r>
+        <w:t>pień danych w postaci vectora zawierającego przedziału, z czego wylicza wartości procentowe i zwraca vector z procentami.</w:t>
+      </w:r>
+    </w:p>
+    <w:p>
+      <w:pPr>
+        <w:pStyle w:val="Akapitzlist"/>
+        <w:numPr>
+          <w:ilvl w:val="0"/>
+          <w:numId w:val="6"/>
+        </w:numPr>
+      </w:pPr>
+      <w:r>
+        <w:t xml:space="preserve">BesselNameHelper – klasa realizuje pomocne </w:t>
+      </w:r>
+      <w:r>
+        <w:t>operacje dla powiązań nazw plików Besselowych. Posiada następującą metodę statyczną:</w:t>
+      </w:r>
+    </w:p>
+    <w:p>
+      <w:pPr>
+        <w:pStyle w:val="Akapitzlist"/>
+        <w:numPr>
+          <w:ilvl w:val="1"/>
+          <w:numId w:val="6"/>
+        </w:numPr>
+      </w:pPr>
+      <w:r>
+        <w:t>getBesselNameForSelectedFile(besselsNames, filename) – metoda przyjmuje vector struktury BesselName z powiązaniami dla nazw plików oraz nazwę pliku, dla którego chcemy uzyskać odpowiadający rekord BesselName który będzie powiązaniem. Metoda zwraca pojedynczą strukturę BesselName, która zawiera starą i nową nazwę pliku.</w:t>
+      </w:r>
+    </w:p>
+    <w:p>
+      <w:pPr>
+        <w:rPr>
+          <w:b/>
+          <w:sz w:val="24"/>
+        </w:rPr>
+      </w:pPr>
+      <w:r>
+        <w:rPr>
+          <w:b/>
+          <w:sz w:val="24"/>
+        </w:rPr>
+        <w:lastRenderedPageBreak/>
+        <w:t>Klasa interfejsu:</w:t>
+      </w:r>
+    </w:p>
+    <w:p>
+      <w:pPr>
+        <w:pStyle w:val="Akapitzlist"/>
+        <w:numPr>
+          <w:ilvl w:val="0"/>
+          <w:numId w:val="7"/>
+        </w:numPr>
+      </w:pPr>
+      <w:r>
+        <w:t xml:space="preserve">UserInterface – klasa odpowiada za wyświetlenie w konsoli interfejsu wyboru dla użytkownika programu, dzięki czemu umożliwia interakcję i </w:t>
+      </w:r>
+      <w:r>
+        <w:t>różne sposoby działania programu. Klasa zawiera metody:</w:t>
+      </w:r>
+    </w:p>
+    <w:p>
+      <w:pPr>
+        <w:pStyle w:val="Akapitzlist"/>
+        <w:numPr>
+          <w:ilvl w:val="1"/>
+          <w:numId w:val="7"/>
+        </w:numPr>
+      </w:pPr>
+      <w:r>
+        <w:t>getUserChoice() – metoda pobiera od użytkownika wybór opcji, a następnie zwraca int w zależności od opcji którą wybrał.</w:t>
+      </w:r>
+    </w:p>
+    <w:p>
+      <w:pPr>
+        <w:pStyle w:val="Akapitzlist"/>
+        <w:numPr>
+          <w:ilvl w:val="1"/>
+          <w:numId w:val="7"/>
+        </w:numPr>
+      </w:pPr>
+      <w:r>
+        <w:t>runUserAction() – główna metoda, która zarządza całym interfejsem, używa metody getUserChoice()</w:t>
+      </w:r>
+      <w:r>
+        <w:t>, na podstawie której wybiera odpowiedni zestaw instrukcji.</w:t>
+      </w:r>
+    </w:p>
     <w:sectPr>
       <w:pgSz w:w="11906" w:h="16838"/>
       <w:pgMar w:top="1417" w:right="1417" w:bottom="1417" w:left="1417" w:header="708" w:footer="708" w:gutter="0"/>
@@ -405,6 +1408,232 @@
 <file path=word/numbering.xml><?xml version="1.0" encoding="utf-8"?>
 <w:numbering xmlns:wpc="http://schemas.microsoft.com/office/word/2010/wordprocessingCanvas" xmlns:cx="http://schemas.microsoft.com/office/drawing/2014/chartex" xmlns:cx1="http://schemas.microsoft.com/office/drawing/2015/9/8/chartex" xmlns:mc="http://schemas.openxmlformats.org/markup-compatibility/2006" xmlns:o="urn:schemas-microsoft-com:office:office" xmlns:r="http://schemas.openxmlformats.org/officeDocument/2006/relationships" xmlns:m="http://schemas.openxmlformats.org/officeDocument/2006/math" xmlns:v="urn:schemas-microsoft-com:vml" xmlns:wp14="http://schemas.microsoft.com/office/word/2010/wordprocessingDrawing" xmlns:wp="http://schemas.openxmlformats.org/drawingml/2006/wordprocessingDrawing" xmlns:w10="urn:schemas-microsoft-com:office:word" xmlns:w="http://schemas.openxmlformats.org/wordprocessingml/2006/main" xmlns:w14="http://schemas.microsoft.com/office/word/2010/wordml" xmlns:w15="http://schemas.microsoft.com/office/word/2012/wordml" xmlns:w16se="http://schemas.microsoft.com/office/word/2015/wordml/symex" xmlns:wpg="http://schemas.microsoft.com/office/word/2010/wordprocessingGroup" xmlns:wpi="http://schemas.microsoft.com/office/word/2010/wordprocessingInk" xmlns:wne="http://schemas.microsoft.com/office/word/2006/wordml" xmlns:wps="http://schemas.microsoft.com/office/word/2010/wordprocessingShape" mc:Ignorable="w14 w15 w16se wp14">
   <w:abstractNum w:abstractNumId="0" w15:restartNumberingAfterBreak="0">
+    <w:nsid w:val="009616EB"/>
+    <w:multiLevelType w:val="hybridMultilevel"/>
+    <w:tmpl w:val="F490C2BA"/>
+    <w:lvl w:ilvl="0" w:tplc="04150001">
+      <w:start w:val="1"/>
+      <w:numFmt w:val="bullet"/>
+      <w:lvlText w:val=""/>
+      <w:lvlJc w:val="left"/>
+      <w:pPr>
+        <w:ind w:left="720" w:hanging="360"/>
+      </w:pPr>
+      <w:rPr>
+        <w:rFonts w:ascii="Symbol" w:hAnsi="Symbol" w:hint="default"/>
+      </w:rPr>
+    </w:lvl>
+    <w:lvl w:ilvl="1" w:tplc="04150003">
+      <w:start w:val="1"/>
+      <w:numFmt w:val="bullet"/>
+      <w:lvlText w:val="o"/>
+      <w:lvlJc w:val="left"/>
+      <w:pPr>
+        <w:ind w:left="1440" w:hanging="360"/>
+      </w:pPr>
+      <w:rPr>
+        <w:rFonts w:ascii="Courier New" w:hAnsi="Courier New" w:cs="Courier New" w:hint="default"/>
+      </w:rPr>
+    </w:lvl>
+    <w:lvl w:ilvl="2" w:tplc="04150005" w:tentative="1">
+      <w:start w:val="1"/>
+      <w:numFmt w:val="bullet"/>
+      <w:lvlText w:val=""/>
+      <w:lvlJc w:val="left"/>
+      <w:pPr>
+        <w:ind w:left="2160" w:hanging="360"/>
+      </w:pPr>
+      <w:rPr>
+        <w:rFonts w:ascii="Wingdings" w:hAnsi="Wingdings" w:hint="default"/>
+      </w:rPr>
+    </w:lvl>
+    <w:lvl w:ilvl="3" w:tplc="04150001" w:tentative="1">
+      <w:start w:val="1"/>
+      <w:numFmt w:val="bullet"/>
+      <w:lvlText w:val=""/>
+      <w:lvlJc w:val="left"/>
+      <w:pPr>
+        <w:ind w:left="2880" w:hanging="360"/>
+      </w:pPr>
+      <w:rPr>
+        <w:rFonts w:ascii="Symbol" w:hAnsi="Symbol" w:hint="default"/>
+      </w:rPr>
+    </w:lvl>
+    <w:lvl w:ilvl="4" w:tplc="04150003" w:tentative="1">
+      <w:start w:val="1"/>
+      <w:numFmt w:val="bullet"/>
+      <w:lvlText w:val="o"/>
+      <w:lvlJc w:val="left"/>
+      <w:pPr>
+        <w:ind w:left="3600" w:hanging="360"/>
+      </w:pPr>
+      <w:rPr>
+        <w:rFonts w:ascii="Courier New" w:hAnsi="Courier New" w:cs="Courier New" w:hint="default"/>
+      </w:rPr>
+    </w:lvl>
+    <w:lvl w:ilvl="5" w:tplc="04150005" w:tentative="1">
+      <w:start w:val="1"/>
+      <w:numFmt w:val="bullet"/>
+      <w:lvlText w:val=""/>
+      <w:lvlJc w:val="left"/>
+      <w:pPr>
+        <w:ind w:left="4320" w:hanging="360"/>
+      </w:pPr>
+      <w:rPr>
+        <w:rFonts w:ascii="Wingdings" w:hAnsi="Wingdings" w:hint="default"/>
+      </w:rPr>
+    </w:lvl>
+    <w:lvl w:ilvl="6" w:tplc="04150001" w:tentative="1">
+      <w:start w:val="1"/>
+      <w:numFmt w:val="bullet"/>
+      <w:lvlText w:val=""/>
+      <w:lvlJc w:val="left"/>
+      <w:pPr>
+        <w:ind w:left="5040" w:hanging="360"/>
+      </w:pPr>
+      <w:rPr>
+        <w:rFonts w:ascii="Symbol" w:hAnsi="Symbol" w:hint="default"/>
+      </w:rPr>
+    </w:lvl>
+    <w:lvl w:ilvl="7" w:tplc="04150003" w:tentative="1">
+      <w:start w:val="1"/>
+      <w:numFmt w:val="bullet"/>
+      <w:lvlText w:val="o"/>
+      <w:lvlJc w:val="left"/>
+      <w:pPr>
+        <w:ind w:left="5760" w:hanging="360"/>
+      </w:pPr>
+      <w:rPr>
+        <w:rFonts w:ascii="Courier New" w:hAnsi="Courier New" w:cs="Courier New" w:hint="default"/>
+      </w:rPr>
+    </w:lvl>
+    <w:lvl w:ilvl="8" w:tplc="04150005" w:tentative="1">
+      <w:start w:val="1"/>
+      <w:numFmt w:val="bullet"/>
+      <w:lvlText w:val=""/>
+      <w:lvlJc w:val="left"/>
+      <w:pPr>
+        <w:ind w:left="6480" w:hanging="360"/>
+      </w:pPr>
+      <w:rPr>
+        <w:rFonts w:ascii="Wingdings" w:hAnsi="Wingdings" w:hint="default"/>
+      </w:rPr>
+    </w:lvl>
+  </w:abstractNum>
+  <w:abstractNum w:abstractNumId="1" w15:restartNumberingAfterBreak="0">
+    <w:nsid w:val="0307413F"/>
+    <w:multiLevelType w:val="hybridMultilevel"/>
+    <w:tmpl w:val="9E328920"/>
+    <w:lvl w:ilvl="0" w:tplc="04150001">
+      <w:start w:val="1"/>
+      <w:numFmt w:val="bullet"/>
+      <w:lvlText w:val=""/>
+      <w:lvlJc w:val="left"/>
+      <w:pPr>
+        <w:ind w:left="720" w:hanging="360"/>
+      </w:pPr>
+      <w:rPr>
+        <w:rFonts w:ascii="Symbol" w:hAnsi="Symbol" w:hint="default"/>
+      </w:rPr>
+    </w:lvl>
+    <w:lvl w:ilvl="1" w:tplc="04150003">
+      <w:start w:val="1"/>
+      <w:numFmt w:val="bullet"/>
+      <w:lvlText w:val="o"/>
+      <w:lvlJc w:val="left"/>
+      <w:pPr>
+        <w:ind w:left="1440" w:hanging="360"/>
+      </w:pPr>
+      <w:rPr>
+        <w:rFonts w:ascii="Courier New" w:hAnsi="Courier New" w:cs="Courier New" w:hint="default"/>
+      </w:rPr>
+    </w:lvl>
+    <w:lvl w:ilvl="2" w:tplc="04150005" w:tentative="1">
+      <w:start w:val="1"/>
+      <w:numFmt w:val="bullet"/>
+      <w:lvlText w:val=""/>
+      <w:lvlJc w:val="left"/>
+      <w:pPr>
+        <w:ind w:left="2160" w:hanging="360"/>
+      </w:pPr>
+      <w:rPr>
+        <w:rFonts w:ascii="Wingdings" w:hAnsi="Wingdings" w:hint="default"/>
+      </w:rPr>
+    </w:lvl>
+    <w:lvl w:ilvl="3" w:tplc="04150001" w:tentative="1">
+      <w:start w:val="1"/>
+      <w:numFmt w:val="bullet"/>
+      <w:lvlText w:val=""/>
+      <w:lvlJc w:val="left"/>
+      <w:pPr>
+        <w:ind w:left="2880" w:hanging="360"/>
+      </w:pPr>
+      <w:rPr>
+        <w:rFonts w:ascii="Symbol" w:hAnsi="Symbol" w:hint="default"/>
+      </w:rPr>
+    </w:lvl>
+    <w:lvl w:ilvl="4" w:tplc="04150003" w:tentative="1">
+      <w:start w:val="1"/>
+      <w:numFmt w:val="bullet"/>
+      <w:lvlText w:val="o"/>
+      <w:lvlJc w:val="left"/>
+      <w:pPr>
+        <w:ind w:left="3600" w:hanging="360"/>
+      </w:pPr>
+      <w:rPr>
+        <w:rFonts w:ascii="Courier New" w:hAnsi="Courier New" w:cs="Courier New" w:hint="default"/>
+      </w:rPr>
+    </w:lvl>
+    <w:lvl w:ilvl="5" w:tplc="04150005" w:tentative="1">
+      <w:start w:val="1"/>
+      <w:numFmt w:val="bullet"/>
+      <w:lvlText w:val=""/>
+      <w:lvlJc w:val="left"/>
+      <w:pPr>
+        <w:ind w:left="4320" w:hanging="360"/>
+      </w:pPr>
+      <w:rPr>
+        <w:rFonts w:ascii="Wingdings" w:hAnsi="Wingdings" w:hint="default"/>
+      </w:rPr>
+    </w:lvl>
+    <w:lvl w:ilvl="6" w:tplc="04150001" w:tentative="1">
+      <w:start w:val="1"/>
+      <w:numFmt w:val="bullet"/>
+      <w:lvlText w:val=""/>
+      <w:lvlJc w:val="left"/>
+      <w:pPr>
+        <w:ind w:left="5040" w:hanging="360"/>
+      </w:pPr>
+      <w:rPr>
+        <w:rFonts w:ascii="Symbol" w:hAnsi="Symbol" w:hint="default"/>
+      </w:rPr>
+    </w:lvl>
+    <w:lvl w:ilvl="7" w:tplc="04150003" w:tentative="1">
+      <w:start w:val="1"/>
+      <w:numFmt w:val="bullet"/>
+      <w:lvlText w:val="o"/>
+      <w:lvlJc w:val="left"/>
+      <w:pPr>
+        <w:ind w:left="5760" w:hanging="360"/>
+      </w:pPr>
+      <w:rPr>
+        <w:rFonts w:ascii="Courier New" w:hAnsi="Courier New" w:cs="Courier New" w:hint="default"/>
+      </w:rPr>
+    </w:lvl>
+    <w:lvl w:ilvl="8" w:tplc="04150005" w:tentative="1">
+      <w:start w:val="1"/>
+      <w:numFmt w:val="bullet"/>
+      <w:lvlText w:val=""/>
+      <w:lvlJc w:val="left"/>
+      <w:pPr>
+        <w:ind w:left="6480" w:hanging="360"/>
+      </w:pPr>
+      <w:rPr>
+        <w:rFonts w:ascii="Wingdings" w:hAnsi="Wingdings" w:hint="default"/>
+      </w:rPr>
+    </w:lvl>
+  </w:abstractNum>
+  <w:abstractNum w:abstractNumId="2" w15:restartNumberingAfterBreak="0">
     <w:nsid w:val="07417D72"/>
     <w:multiLevelType w:val="hybridMultilevel"/>
     <w:tmpl w:val="362EF43E"/>
@@ -493,7 +1722,7 @@
       </w:pPr>
     </w:lvl>
   </w:abstractNum>
-  <w:abstractNum w:abstractNumId="1" w15:restartNumberingAfterBreak="0">
+  <w:abstractNum w:abstractNumId="3" w15:restartNumberingAfterBreak="0">
     <w:nsid w:val="3B131557"/>
     <w:multiLevelType w:val="hybridMultilevel"/>
     <w:tmpl w:val="D4C2CC3C"/>
@@ -582,7 +1811,233 @@
       </w:pPr>
     </w:lvl>
   </w:abstractNum>
-  <w:abstractNum w:abstractNumId="2" w15:restartNumberingAfterBreak="0">
+  <w:abstractNum w:abstractNumId="4" w15:restartNumberingAfterBreak="0">
+    <w:nsid w:val="49CD724F"/>
+    <w:multiLevelType w:val="hybridMultilevel"/>
+    <w:tmpl w:val="1E121C26"/>
+    <w:lvl w:ilvl="0" w:tplc="04150001">
+      <w:start w:val="1"/>
+      <w:numFmt w:val="bullet"/>
+      <w:lvlText w:val=""/>
+      <w:lvlJc w:val="left"/>
+      <w:pPr>
+        <w:ind w:left="720" w:hanging="360"/>
+      </w:pPr>
+      <w:rPr>
+        <w:rFonts w:ascii="Symbol" w:hAnsi="Symbol" w:hint="default"/>
+      </w:rPr>
+    </w:lvl>
+    <w:lvl w:ilvl="1" w:tplc="04150003">
+      <w:start w:val="1"/>
+      <w:numFmt w:val="bullet"/>
+      <w:lvlText w:val="o"/>
+      <w:lvlJc w:val="left"/>
+      <w:pPr>
+        <w:ind w:left="1440" w:hanging="360"/>
+      </w:pPr>
+      <w:rPr>
+        <w:rFonts w:ascii="Courier New" w:hAnsi="Courier New" w:cs="Courier New" w:hint="default"/>
+      </w:rPr>
+    </w:lvl>
+    <w:lvl w:ilvl="2" w:tplc="04150005" w:tentative="1">
+      <w:start w:val="1"/>
+      <w:numFmt w:val="bullet"/>
+      <w:lvlText w:val=""/>
+      <w:lvlJc w:val="left"/>
+      <w:pPr>
+        <w:ind w:left="2160" w:hanging="360"/>
+      </w:pPr>
+      <w:rPr>
+        <w:rFonts w:ascii="Wingdings" w:hAnsi="Wingdings" w:hint="default"/>
+      </w:rPr>
+    </w:lvl>
+    <w:lvl w:ilvl="3" w:tplc="04150001" w:tentative="1">
+      <w:start w:val="1"/>
+      <w:numFmt w:val="bullet"/>
+      <w:lvlText w:val=""/>
+      <w:lvlJc w:val="left"/>
+      <w:pPr>
+        <w:ind w:left="2880" w:hanging="360"/>
+      </w:pPr>
+      <w:rPr>
+        <w:rFonts w:ascii="Symbol" w:hAnsi="Symbol" w:hint="default"/>
+      </w:rPr>
+    </w:lvl>
+    <w:lvl w:ilvl="4" w:tplc="04150003" w:tentative="1">
+      <w:start w:val="1"/>
+      <w:numFmt w:val="bullet"/>
+      <w:lvlText w:val="o"/>
+      <w:lvlJc w:val="left"/>
+      <w:pPr>
+        <w:ind w:left="3600" w:hanging="360"/>
+      </w:pPr>
+      <w:rPr>
+        <w:rFonts w:ascii="Courier New" w:hAnsi="Courier New" w:cs="Courier New" w:hint="default"/>
+      </w:rPr>
+    </w:lvl>
+    <w:lvl w:ilvl="5" w:tplc="04150005" w:tentative="1">
+      <w:start w:val="1"/>
+      <w:numFmt w:val="bullet"/>
+      <w:lvlText w:val=""/>
+      <w:lvlJc w:val="left"/>
+      <w:pPr>
+        <w:ind w:left="4320" w:hanging="360"/>
+      </w:pPr>
+      <w:rPr>
+        <w:rFonts w:ascii="Wingdings" w:hAnsi="Wingdings" w:hint="default"/>
+      </w:rPr>
+    </w:lvl>
+    <w:lvl w:ilvl="6" w:tplc="04150001" w:tentative="1">
+      <w:start w:val="1"/>
+      <w:numFmt w:val="bullet"/>
+      <w:lvlText w:val=""/>
+      <w:lvlJc w:val="left"/>
+      <w:pPr>
+        <w:ind w:left="5040" w:hanging="360"/>
+      </w:pPr>
+      <w:rPr>
+        <w:rFonts w:ascii="Symbol" w:hAnsi="Symbol" w:hint="default"/>
+      </w:rPr>
+    </w:lvl>
+    <w:lvl w:ilvl="7" w:tplc="04150003" w:tentative="1">
+      <w:start w:val="1"/>
+      <w:numFmt w:val="bullet"/>
+      <w:lvlText w:val="o"/>
+      <w:lvlJc w:val="left"/>
+      <w:pPr>
+        <w:ind w:left="5760" w:hanging="360"/>
+      </w:pPr>
+      <w:rPr>
+        <w:rFonts w:ascii="Courier New" w:hAnsi="Courier New" w:cs="Courier New" w:hint="default"/>
+      </w:rPr>
+    </w:lvl>
+    <w:lvl w:ilvl="8" w:tplc="04150005" w:tentative="1">
+      <w:start w:val="1"/>
+      <w:numFmt w:val="bullet"/>
+      <w:lvlText w:val=""/>
+      <w:lvlJc w:val="left"/>
+      <w:pPr>
+        <w:ind w:left="6480" w:hanging="360"/>
+      </w:pPr>
+      <w:rPr>
+        <w:rFonts w:ascii="Wingdings" w:hAnsi="Wingdings" w:hint="default"/>
+      </w:rPr>
+    </w:lvl>
+  </w:abstractNum>
+  <w:abstractNum w:abstractNumId="5" w15:restartNumberingAfterBreak="0">
+    <w:nsid w:val="6DF51F46"/>
+    <w:multiLevelType w:val="hybridMultilevel"/>
+    <w:tmpl w:val="D70C801C"/>
+    <w:lvl w:ilvl="0" w:tplc="04150001">
+      <w:start w:val="1"/>
+      <w:numFmt w:val="bullet"/>
+      <w:lvlText w:val=""/>
+      <w:lvlJc w:val="left"/>
+      <w:pPr>
+        <w:ind w:left="720" w:hanging="360"/>
+      </w:pPr>
+      <w:rPr>
+        <w:rFonts w:ascii="Symbol" w:hAnsi="Symbol" w:hint="default"/>
+      </w:rPr>
+    </w:lvl>
+    <w:lvl w:ilvl="1" w:tplc="04150003">
+      <w:start w:val="1"/>
+      <w:numFmt w:val="bullet"/>
+      <w:lvlText w:val="o"/>
+      <w:lvlJc w:val="left"/>
+      <w:pPr>
+        <w:ind w:left="1440" w:hanging="360"/>
+      </w:pPr>
+      <w:rPr>
+        <w:rFonts w:ascii="Courier New" w:hAnsi="Courier New" w:cs="Courier New" w:hint="default"/>
+      </w:rPr>
+    </w:lvl>
+    <w:lvl w:ilvl="2" w:tplc="04150005" w:tentative="1">
+      <w:start w:val="1"/>
+      <w:numFmt w:val="bullet"/>
+      <w:lvlText w:val=""/>
+      <w:lvlJc w:val="left"/>
+      <w:pPr>
+        <w:ind w:left="2160" w:hanging="360"/>
+      </w:pPr>
+      <w:rPr>
+        <w:rFonts w:ascii="Wingdings" w:hAnsi="Wingdings" w:hint="default"/>
+      </w:rPr>
+    </w:lvl>
+    <w:lvl w:ilvl="3" w:tplc="04150001" w:tentative="1">
+      <w:start w:val="1"/>
+      <w:numFmt w:val="bullet"/>
+      <w:lvlText w:val=""/>
+      <w:lvlJc w:val="left"/>
+      <w:pPr>
+        <w:ind w:left="2880" w:hanging="360"/>
+      </w:pPr>
+      <w:rPr>
+        <w:rFonts w:ascii="Symbol" w:hAnsi="Symbol" w:hint="default"/>
+      </w:rPr>
+    </w:lvl>
+    <w:lvl w:ilvl="4" w:tplc="04150003" w:tentative="1">
+      <w:start w:val="1"/>
+      <w:numFmt w:val="bullet"/>
+      <w:lvlText w:val="o"/>
+      <w:lvlJc w:val="left"/>
+      <w:pPr>
+        <w:ind w:left="3600" w:hanging="360"/>
+      </w:pPr>
+      <w:rPr>
+        <w:rFonts w:ascii="Courier New" w:hAnsi="Courier New" w:cs="Courier New" w:hint="default"/>
+      </w:rPr>
+    </w:lvl>
+    <w:lvl w:ilvl="5" w:tplc="04150005" w:tentative="1">
+      <w:start w:val="1"/>
+      <w:numFmt w:val="bullet"/>
+      <w:lvlText w:val=""/>
+      <w:lvlJc w:val="left"/>
+      <w:pPr>
+        <w:ind w:left="4320" w:hanging="360"/>
+      </w:pPr>
+      <w:rPr>
+        <w:rFonts w:ascii="Wingdings" w:hAnsi="Wingdings" w:hint="default"/>
+      </w:rPr>
+    </w:lvl>
+    <w:lvl w:ilvl="6" w:tplc="04150001" w:tentative="1">
+      <w:start w:val="1"/>
+      <w:numFmt w:val="bullet"/>
+      <w:lvlText w:val=""/>
+      <w:lvlJc w:val="left"/>
+      <w:pPr>
+        <w:ind w:left="5040" w:hanging="360"/>
+      </w:pPr>
+      <w:rPr>
+        <w:rFonts w:ascii="Symbol" w:hAnsi="Symbol" w:hint="default"/>
+      </w:rPr>
+    </w:lvl>
+    <w:lvl w:ilvl="7" w:tplc="04150003" w:tentative="1">
+      <w:start w:val="1"/>
+      <w:numFmt w:val="bullet"/>
+      <w:lvlText w:val="o"/>
+      <w:lvlJc w:val="left"/>
+      <w:pPr>
+        <w:ind w:left="5760" w:hanging="360"/>
+      </w:pPr>
+      <w:rPr>
+        <w:rFonts w:ascii="Courier New" w:hAnsi="Courier New" w:cs="Courier New" w:hint="default"/>
+      </w:rPr>
+    </w:lvl>
+    <w:lvl w:ilvl="8" w:tplc="04150005" w:tentative="1">
+      <w:start w:val="1"/>
+      <w:numFmt w:val="bullet"/>
+      <w:lvlText w:val=""/>
+      <w:lvlJc w:val="left"/>
+      <w:pPr>
+        <w:ind w:left="6480" w:hanging="360"/>
+      </w:pPr>
+      <w:rPr>
+        <w:rFonts w:ascii="Wingdings" w:hAnsi="Wingdings" w:hint="default"/>
+      </w:rPr>
+    </w:lvl>
+  </w:abstractNum>
+  <w:abstractNum w:abstractNumId="6" w15:restartNumberingAfterBreak="0">
     <w:nsid w:val="7C5E767A"/>
     <w:multiLevelType w:val="hybridMultilevel"/>
     <w:tmpl w:val="F71EFE02"/>
@@ -696,13 +2151,25 @@
     </w:lvl>
   </w:abstractNum>
   <w:num w:numId="1">
+    <w:abstractNumId w:val="3"/>
+  </w:num>
+  <w:num w:numId="2">
+    <w:abstractNumId w:val="6"/>
+  </w:num>
+  <w:num w:numId="3">
+    <w:abstractNumId w:val="2"/>
+  </w:num>
+  <w:num w:numId="4">
     <w:abstractNumId w:val="1"/>
   </w:num>
-  <w:num w:numId="2">
-    <w:abstractNumId w:val="2"/>
+  <w:num w:numId="5">
+    <w:abstractNumId w:val="0"/>
   </w:num>
-  <w:num w:numId="3">
-    <w:abstractNumId w:val="0"/>
+  <w:num w:numId="6">
+    <w:abstractNumId w:val="5"/>
+  </w:num>
+  <w:num w:numId="7">
+    <w:abstractNumId w:val="4"/>
   </w:num>
 </w:numbering>
 </file>
@@ -1178,6 +2645,50 @@
       <w:vertAlign w:val="superscript"/>
     </w:rPr>
   </w:style>
+  <w:style w:type="paragraph" w:styleId="Nagwek">
+    <w:name w:val="header"/>
+    <w:basedOn w:val="Normalny"/>
+    <w:link w:val="NagwekZnak"/>
+    <w:uiPriority w:val="99"/>
+    <w:unhideWhenUsed/>
+    <w:rsid w:val="007B3134"/>
+    <w:pPr>
+      <w:tabs>
+        <w:tab w:val="center" w:pos="4513"/>
+        <w:tab w:val="right" w:pos="9026"/>
+      </w:tabs>
+      <w:spacing w:after="0" w:line="240" w:lineRule="auto"/>
+    </w:pPr>
+  </w:style>
+  <w:style w:type="character" w:customStyle="1" w:styleId="NagwekZnak">
+    <w:name w:val="Nagłówek Znak"/>
+    <w:basedOn w:val="Domylnaczcionkaakapitu"/>
+    <w:link w:val="Nagwek"/>
+    <w:uiPriority w:val="99"/>
+    <w:rsid w:val="007B3134"/>
+  </w:style>
+  <w:style w:type="paragraph" w:styleId="Stopka">
+    <w:name w:val="footer"/>
+    <w:basedOn w:val="Normalny"/>
+    <w:link w:val="StopkaZnak"/>
+    <w:uiPriority w:val="99"/>
+    <w:unhideWhenUsed/>
+    <w:rsid w:val="007B3134"/>
+    <w:pPr>
+      <w:tabs>
+        <w:tab w:val="center" w:pos="4513"/>
+        <w:tab w:val="right" w:pos="9026"/>
+      </w:tabs>
+      <w:spacing w:after="0" w:line="240" w:lineRule="auto"/>
+    </w:pPr>
+  </w:style>
+  <w:style w:type="character" w:customStyle="1" w:styleId="StopkaZnak">
+    <w:name w:val="Stopka Znak"/>
+    <w:basedOn w:val="Domylnaczcionkaakapitu"/>
+    <w:link w:val="Stopka"/>
+    <w:uiPriority w:val="99"/>
+    <w:rsid w:val="007B3134"/>
+  </w:style>
 </w:styles>
 </file>
 

</xml_diff>